<commit_message>
version with exe; 4bit as Dudi wants
</commit_message>
<xml_diff>
--- a/Create system-verilog bitmap.docx
+++ b/Create system-verilog bitmap.docx
@@ -4593,6 +4593,23 @@
       <w:bookmarkStart w:colFirst="0" w:colLast="0" w:name="_y0xyltmbboxy" w:id="3"/>
       <w:bookmarkEnd w:id="3"/>
       <w:r>
+        <w:br w:type="page"/>
+      </w:r>
+      <w:r>
+        <w:rPr>
+          <w:rtl w:val="0"/>
+        </w:rPr>
+      </w:r>
+    </w:p>
+    <w:p>
+      <w:pPr>
+        <w:pStyle w:val="Heading1"/>
+        <w:bidi w:val="1"/>
+        <w:rPr/>
+      </w:pPr>
+      <w:bookmarkStart w:colFirst="0" w:colLast="0" w:name="_us73nnildn25" w:id="4"/>
+      <w:bookmarkEnd w:id="4"/>
+      <w:r>
         <w:rPr>
           <w:rtl w:val="1"/>
         </w:rPr>
@@ -4617,8 +4634,8 @@
         <w:bidi w:val="1"/>
         <w:rPr/>
       </w:pPr>
-      <w:bookmarkStart w:colFirst="0" w:colLast="0" w:name="_pnj09nkvfttb" w:id="4"/>
-      <w:bookmarkEnd w:id="4"/>
+      <w:bookmarkStart w:colFirst="0" w:colLast="0" w:name="_pnj09nkvfttb" w:id="5"/>
+      <w:bookmarkEnd w:id="5"/>
       <w:r>
         <w:rPr>
           <w:rtl w:val="1"/>
@@ -4644,8 +4661,8 @@
         <w:bidi w:val="1"/>
         <w:rPr/>
       </w:pPr>
-      <w:bookmarkStart w:colFirst="0" w:colLast="0" w:name="_l9lcpetrvz9x" w:id="5"/>
-      <w:bookmarkEnd w:id="5"/>
+      <w:bookmarkStart w:colFirst="0" w:colLast="0" w:name="_l9lcpetrvz9x" w:id="6"/>
+      <w:bookmarkEnd w:id="6"/>
       <w:r>
         <w:rPr>
           <w:rtl w:val="1"/>
@@ -4691,76 +4708,812 @@
     </w:p>
     <w:p>
       <w:pPr>
-        <w:rPr>
-          <w:rFonts w:ascii="Courier New" w:cs="Courier New" w:eastAsia="Courier New" w:hAnsi="Courier New"/>
-          <w:sz w:val="20"/>
-          <w:szCs w:val="20"/>
-        </w:rPr>
-      </w:pPr>
-      <w:r>
-        <w:rPr>
-          <w:rFonts w:ascii="Courier New" w:cs="Courier New" w:eastAsia="Courier New" w:hAnsi="Courier New"/>
-          <w:sz w:val="20"/>
-          <w:szCs w:val="20"/>
-          <w:rtl w:val="0"/>
-        </w:rPr>
-        <w:t xml:space="preserve">inputImageFileName      = </w:t>
-      </w:r>
-      <w:r>
-        <w:rPr>
-          <w:rFonts w:ascii="Courier New" w:cs="Courier New" w:eastAsia="Courier New" w:hAnsi="Courier New"/>
-          <w:color w:val="9900ff"/>
+        <w:bidi w:val="1"/>
+        <w:rPr/>
+      </w:pPr>
+      <w:r>
+        <w:rPr>
+          <w:rtl w:val="1"/>
+        </w:rPr>
+        <w:t xml:space="preserve">יש</w:t>
+      </w:r>
+      <w:r>
+        <w:rPr>
+          <w:rtl w:val="1"/>
+        </w:rPr>
+        <w:t xml:space="preserve"> </w:t>
+      </w:r>
+      <w:r>
+        <w:rPr>
+          <w:rtl w:val="1"/>
+        </w:rPr>
+        <w:t xml:space="preserve">להכין</w:t>
+      </w:r>
+      <w:r>
+        <w:rPr>
+          <w:rtl w:val="1"/>
+        </w:rPr>
+        <w:t xml:space="preserve"> </w:t>
+      </w:r>
+      <w:r>
+        <w:rPr>
+          <w:rtl w:val="1"/>
+        </w:rPr>
+        <w:t xml:space="preserve">שני</w:t>
+      </w:r>
+      <w:r>
+        <w:rPr>
+          <w:rtl w:val="1"/>
+        </w:rPr>
+        <w:t xml:space="preserve"> </w:t>
+      </w:r>
+      <w:r>
+        <w:rPr>
+          <w:rtl w:val="1"/>
+        </w:rPr>
+        <w:t xml:space="preserve">קבצי</w:t>
+      </w:r>
+      <w:r>
+        <w:rPr>
+          <w:rtl w:val="1"/>
+        </w:rPr>
+        <w:t xml:space="preserve"> </w:t>
+      </w:r>
+      <w:r>
+        <w:rPr>
+          <w:rtl w:val="1"/>
+        </w:rPr>
+        <w:t xml:space="preserve">טקסט</w:t>
+      </w:r>
+      <w:r>
+        <w:rPr>
+          <w:rtl w:val="1"/>
+        </w:rPr>
+        <w:t xml:space="preserve"> </w:t>
+      </w:r>
+      <w:r>
+        <w:rPr>
+          <w:rtl w:val="1"/>
+        </w:rPr>
+        <w:t xml:space="preserve">הכוללים</w:t>
+      </w:r>
+      <w:r>
+        <w:rPr>
+          <w:rtl w:val="1"/>
+        </w:rPr>
+        <w:t xml:space="preserve"> </w:t>
+      </w:r>
+      <w:r>
+        <w:rPr>
+          <w:rtl w:val="1"/>
+        </w:rPr>
+        <w:t xml:space="preserve">את</w:t>
+      </w:r>
+      <w:r>
+        <w:rPr>
+          <w:rtl w:val="1"/>
+        </w:rPr>
+        <w:t xml:space="preserve"> </w:t>
+      </w:r>
+      <w:r>
+        <w:rPr>
+          <w:rtl w:val="1"/>
+        </w:rPr>
+        <w:t xml:space="preserve">כלל</w:t>
+      </w:r>
+      <w:r>
+        <w:rPr>
+          <w:rtl w:val="1"/>
+        </w:rPr>
+        <w:t xml:space="preserve"> </w:t>
+      </w:r>
+      <w:r>
+        <w:rPr>
+          <w:rtl w:val="1"/>
+        </w:rPr>
+        <w:t xml:space="preserve">הכניסות</w:t>
+      </w:r>
+      <w:r>
+        <w:rPr>
+          <w:rtl w:val="1"/>
+        </w:rPr>
+        <w:t xml:space="preserve"> </w:t>
+      </w:r>
+      <w:r>
+        <w:rPr>
+          <w:rtl w:val="1"/>
+        </w:rPr>
+        <w:t xml:space="preserve">לפונקציה</w:t>
+      </w:r>
+      <w:r>
+        <w:rPr>
+          <w:rtl w:val="1"/>
+        </w:rPr>
+        <w:t xml:space="preserve">. </w:t>
+      </w:r>
+      <w:r>
+        <w:rPr>
+          <w:rtl w:val="1"/>
+        </w:rPr>
+        <w:t xml:space="preserve">על</w:t>
+      </w:r>
+      <w:r>
+        <w:rPr>
+          <w:rtl w:val="1"/>
+        </w:rPr>
+        <w:t xml:space="preserve"> </w:t>
+      </w:r>
+      <w:r>
+        <w:rPr>
+          <w:rtl w:val="1"/>
+        </w:rPr>
+        <w:t xml:space="preserve">קבצי</w:t>
+      </w:r>
+      <w:r>
+        <w:rPr>
+          <w:rtl w:val="1"/>
+        </w:rPr>
+        <w:t xml:space="preserve"> </w:t>
+      </w:r>
+      <w:r>
+        <w:rPr>
+          <w:rtl w:val="1"/>
+        </w:rPr>
+        <w:t xml:space="preserve">הטקסט</w:t>
+      </w:r>
+      <w:r>
+        <w:rPr>
+          <w:rtl w:val="1"/>
+        </w:rPr>
+        <w:t xml:space="preserve"> </w:t>
+      </w:r>
+      <w:r>
+        <w:rPr>
+          <w:rtl w:val="1"/>
+        </w:rPr>
+        <w:t xml:space="preserve">להיות</w:t>
+      </w:r>
+      <w:r>
+        <w:rPr>
+          <w:rtl w:val="1"/>
+        </w:rPr>
+        <w:t xml:space="preserve"> </w:t>
+      </w:r>
+      <w:r>
+        <w:rPr>
+          <w:rtl w:val="1"/>
+        </w:rPr>
+        <w:t xml:space="preserve">ממוקמים</w:t>
+      </w:r>
+      <w:r>
+        <w:rPr>
+          <w:rtl w:val="1"/>
+        </w:rPr>
+        <w:t xml:space="preserve"> </w:t>
+      </w:r>
+      <w:r>
+        <w:rPr>
+          <w:rtl w:val="1"/>
+        </w:rPr>
+        <w:t xml:space="preserve">באותה</w:t>
+      </w:r>
+      <w:r>
+        <w:rPr>
+          <w:rtl w:val="1"/>
+        </w:rPr>
+        <w:t xml:space="preserve"> </w:t>
+      </w:r>
+      <w:r>
+        <w:rPr>
+          <w:rtl w:val="1"/>
+        </w:rPr>
+        <w:t xml:space="preserve">ספרייה</w:t>
+      </w:r>
+      <w:r>
+        <w:rPr>
+          <w:rtl w:val="1"/>
+        </w:rPr>
+        <w:t xml:space="preserve"> </w:t>
+      </w:r>
+      <w:r>
+        <w:rPr>
+          <w:rtl w:val="1"/>
+        </w:rPr>
+        <w:t xml:space="preserve">בה</w:t>
+      </w:r>
+      <w:r>
+        <w:rPr>
+          <w:rtl w:val="1"/>
+        </w:rPr>
+        <w:t xml:space="preserve"> </w:t>
+      </w:r>
+      <w:r>
+        <w:rPr>
+          <w:rtl w:val="1"/>
+        </w:rPr>
+        <w:t xml:space="preserve">ממוקמת</w:t>
+      </w:r>
+      <w:r>
+        <w:rPr>
+          <w:rtl w:val="1"/>
+        </w:rPr>
+        <w:t xml:space="preserve"> </w:t>
+      </w:r>
+      <w:r>
+        <w:rPr>
+          <w:rtl w:val="1"/>
+        </w:rPr>
+        <w:t xml:space="preserve">הפונקציה</w:t>
+      </w:r>
+      <w:r>
+        <w:rPr>
+          <w:rtl w:val="1"/>
+        </w:rPr>
+        <w:t xml:space="preserve">  </w:t>
+      </w:r>
+      <w:r>
+        <w:rPr>
+          <w:rtl w:val="0"/>
+        </w:rPr>
+        <w:t xml:space="preserve">VerilogBitmapArray</w:t>
+      </w:r>
+      <w:r>
+        <w:rPr>
+          <w:rtl w:val="0"/>
+        </w:rPr>
+        <w:t xml:space="preserve">.</w:t>
+      </w:r>
+      <w:r>
+        <w:rPr>
+          <w:rtl w:val="0"/>
+        </w:rPr>
+        <w:t xml:space="preserve">exe</w:t>
+      </w:r>
+      <w:r>
+        <w:rPr>
+          <w:rtl w:val="1"/>
+        </w:rPr>
+        <w:t xml:space="preserve"> .</w:t>
+      </w:r>
+    </w:p>
+    <w:p>
+      <w:pPr>
+        <w:bidi w:val="1"/>
+        <w:rPr/>
+      </w:pPr>
+      <w:r>
+        <w:rPr>
+          <w:rtl w:val="0"/>
+        </w:rPr>
+      </w:r>
+    </w:p>
+    <w:p>
+      <w:pPr>
+        <w:bidi w:val="1"/>
+        <w:jc w:val="left"/>
+        <w:rPr/>
+      </w:pPr>
+      <w:r>
+        <w:rPr>
+          <w:rtl w:val="1"/>
+        </w:rPr>
+        <w:t xml:space="preserve">קובץ</w:t>
+      </w:r>
+      <w:r>
+        <w:rPr>
+          <w:rtl w:val="1"/>
+        </w:rPr>
+        <w:t xml:space="preserve"> </w:t>
+      </w:r>
+      <w:r>
+        <w:rPr>
+          <w:rtl w:val="1"/>
+        </w:rPr>
+        <w:t xml:space="preserve">טקסט</w:t>
+      </w:r>
+      <w:r>
+        <w:rPr>
+          <w:rtl w:val="1"/>
+        </w:rPr>
+        <w:t xml:space="preserve"> </w:t>
+      </w:r>
+      <w:r>
+        <w:rPr>
+          <w:rtl w:val="1"/>
+        </w:rPr>
+        <w:t xml:space="preserve">ראשון</w:t>
+      </w:r>
+      <w:r>
+        <w:rPr>
+          <w:rtl w:val="1"/>
+        </w:rPr>
+        <w:t xml:space="preserve"> </w:t>
+      </w:r>
+      <w:r>
+        <w:rPr>
+          <w:rtl w:val="1"/>
+        </w:rPr>
+        <w:t xml:space="preserve">נקרא</w:t>
+      </w:r>
+      <w:r>
+        <w:rPr>
+          <w:rtl w:val="1"/>
+        </w:rPr>
+        <w:t xml:space="preserve"> </w:t>
+        <w:br w:type="textWrapping"/>
+      </w:r>
+      <w:r>
+        <w:rPr>
+          <w:rtl w:val="0"/>
+        </w:rPr>
+        <w:t xml:space="preserve">VerilogBitmapArrayTxtFileNameInpus</w:t>
+      </w:r>
+      <w:r>
+        <w:rPr>
+          <w:rtl w:val="0"/>
+        </w:rPr>
+        <w:t xml:space="preserve">.</w:t>
+      </w:r>
+      <w:r>
+        <w:rPr>
+          <w:rtl w:val="0"/>
+        </w:rPr>
+        <w:t xml:space="preserve">txt</w:t>
+      </w:r>
+      <w:r>
+        <w:rPr>
+          <w:rtl w:val="1"/>
+        </w:rPr>
+        <w:t xml:space="preserve"> </w:t>
+      </w:r>
+      <w:r>
+        <w:rPr>
+          <w:rtl w:val="1"/>
+        </w:rPr>
+        <w:t xml:space="preserve">ומכיל</w:t>
+      </w:r>
+      <w:r>
+        <w:rPr>
+          <w:rtl w:val="1"/>
+        </w:rPr>
+        <w:t xml:space="preserve"> </w:t>
+      </w:r>
+      <w:r>
+        <w:rPr>
+          <w:rtl w:val="1"/>
+        </w:rPr>
+        <w:t xml:space="preserve">את</w:t>
+      </w:r>
+      <w:r>
+        <w:rPr>
+          <w:rtl w:val="1"/>
+        </w:rPr>
+        <w:t xml:space="preserve"> </w:t>
+      </w:r>
+      <w:r>
+        <w:rPr>
+          <w:rtl w:val="1"/>
+        </w:rPr>
+        <w:t xml:space="preserve">שמות</w:t>
+      </w:r>
+      <w:r>
+        <w:rPr>
+          <w:rtl w:val="1"/>
+        </w:rPr>
+        <w:t xml:space="preserve"> </w:t>
+      </w:r>
+      <w:r>
+        <w:rPr>
+          <w:rtl w:val="1"/>
+        </w:rPr>
+        <w:t xml:space="preserve">הקבצים</w:t>
+      </w:r>
+      <w:r>
+        <w:rPr>
+          <w:rtl w:val="1"/>
+        </w:rPr>
+        <w:t xml:space="preserve">:</w:t>
+        <w:br w:type="textWrapping"/>
+      </w:r>
+      <w:r>
+        <w:rPr>
+          <w:rtl w:val="1"/>
+        </w:rPr>
+        <w:t xml:space="preserve">שורה</w:t>
+      </w:r>
+      <w:r>
+        <w:rPr>
+          <w:rtl w:val="1"/>
+        </w:rPr>
+        <w:t xml:space="preserve"> </w:t>
+      </w:r>
+      <w:r>
+        <w:rPr>
+          <w:rtl w:val="1"/>
+        </w:rPr>
+        <w:t xml:space="preserve">ראשונה</w:t>
+      </w:r>
+      <w:r>
+        <w:rPr>
+          <w:rtl w:val="1"/>
+        </w:rPr>
+        <w:t xml:space="preserve"> - </w:t>
+      </w:r>
+      <w:r>
+        <w:rPr>
+          <w:rtl w:val="1"/>
+        </w:rPr>
+        <w:t xml:space="preserve">שם</w:t>
+      </w:r>
+      <w:r>
+        <w:rPr>
+          <w:rtl w:val="1"/>
+        </w:rPr>
+        <w:t xml:space="preserve"> </w:t>
+      </w:r>
+      <w:r>
+        <w:rPr>
+          <w:rtl w:val="1"/>
+        </w:rPr>
+        <w:t xml:space="preserve">קובץ</w:t>
+      </w:r>
+      <w:r>
+        <w:rPr>
+          <w:rtl w:val="1"/>
+        </w:rPr>
+        <w:t xml:space="preserve"> </w:t>
+      </w:r>
+      <w:r>
+        <w:rPr>
+          <w:rtl w:val="1"/>
+        </w:rPr>
+        <w:t xml:space="preserve">התמונה</w:t>
+      </w:r>
+      <w:r>
+        <w:rPr>
+          <w:rtl w:val="1"/>
+        </w:rPr>
+        <w:br w:type="textWrapping"/>
+      </w:r>
+      <w:r>
+        <w:rPr>
+          <w:rtl w:val="1"/>
+        </w:rPr>
+        <w:t xml:space="preserve">שורה</w:t>
+      </w:r>
+      <w:r>
+        <w:rPr>
+          <w:rtl w:val="1"/>
+        </w:rPr>
+        <w:t xml:space="preserve"> </w:t>
+      </w:r>
+      <w:r>
+        <w:rPr>
+          <w:rtl w:val="1"/>
+        </w:rPr>
+        <w:t xml:space="preserve">שנייה</w:t>
+      </w:r>
+      <w:r>
+        <w:rPr>
+          <w:rtl w:val="1"/>
+        </w:rPr>
+        <w:t xml:space="preserve"> - </w:t>
+      </w:r>
+      <w:r>
+        <w:rPr>
+          <w:rtl w:val="1"/>
+        </w:rPr>
+        <w:t xml:space="preserve">שם</w:t>
+      </w:r>
+      <w:r>
+        <w:rPr>
+          <w:rtl w:val="1"/>
+        </w:rPr>
+        <w:t xml:space="preserve"> </w:t>
+      </w:r>
+      <w:r>
+        <w:rPr>
+          <w:rtl w:val="1"/>
+        </w:rPr>
+        <w:t xml:space="preserve">קובץ</w:t>
+      </w:r>
+      <w:r>
+        <w:rPr>
+          <w:rtl w:val="1"/>
+        </w:rPr>
+        <w:t xml:space="preserve"> </w:t>
+      </w:r>
+      <w:r>
+        <w:rPr>
+          <w:rtl w:val="1"/>
+        </w:rPr>
+        <w:t xml:space="preserve">ה</w:t>
+      </w:r>
+      <w:r>
+        <w:rPr>
+          <w:rtl w:val="1"/>
+        </w:rPr>
+        <w:t xml:space="preserve"> - </w:t>
+      </w:r>
+      <w:r>
+        <w:rPr>
+          <w:rtl w:val="0"/>
+        </w:rPr>
+        <w:t xml:space="preserve">sv</w:t>
+      </w:r>
+      <w:r>
+        <w:rPr>
+          <w:rtl w:val="1"/>
+        </w:rPr>
+        <w:t xml:space="preserve"> </w:t>
+      </w:r>
+      <w:r>
+        <w:rPr>
+          <w:rtl w:val="1"/>
+        </w:rPr>
+        <w:t xml:space="preserve">שייכתב</w:t>
+      </w:r>
+      <w:r>
+        <w:rPr>
+          <w:rtl w:val="1"/>
+        </w:rPr>
+        <w:t xml:space="preserve">.</w:t>
+        <w:br w:type="textWrapping"/>
+      </w:r>
+      <w:r>
+        <w:rPr>
+          <w:rtl w:val="1"/>
+        </w:rPr>
+        <w:t xml:space="preserve">תוכן</w:t>
+      </w:r>
+      <w:r>
+        <w:rPr>
+          <w:rtl w:val="1"/>
+        </w:rPr>
+        <w:t xml:space="preserve"> </w:t>
+      </w:r>
+      <w:r>
+        <w:rPr>
+          <w:rtl w:val="1"/>
+        </w:rPr>
+        <w:t xml:space="preserve">קובץ</w:t>
+      </w:r>
+      <w:r>
+        <w:rPr>
+          <w:rtl w:val="1"/>
+        </w:rPr>
+        <w:t xml:space="preserve"> </w:t>
+      </w:r>
+      <w:r>
+        <w:rPr>
+          <w:rtl w:val="1"/>
+        </w:rPr>
+        <w:t xml:space="preserve">לדוגמא</w:t>
+      </w:r>
+      <w:r>
+        <w:rPr>
+          <w:rtl w:val="1"/>
+        </w:rPr>
+        <w:t xml:space="preserve">:</w:t>
+      </w:r>
+    </w:p>
+    <w:p>
+      <w:pPr>
+        <w:jc w:val="left"/>
+        <w:rPr>
+          <w:rFonts w:ascii="Courier New" w:cs="Courier New" w:eastAsia="Courier New" w:hAnsi="Courier New"/>
+          <w:sz w:val="20"/>
+          <w:szCs w:val="20"/>
+        </w:rPr>
+      </w:pPr>
+      <w:r>
+        <w:rPr>
+          <w:rFonts w:ascii="Courier New" w:cs="Courier New" w:eastAsia="Courier New" w:hAnsi="Courier New"/>
           <w:sz w:val="20"/>
           <w:szCs w:val="20"/>
           <w:rtl w:val="0"/>
         </w:rPr>
         <w:t xml:space="preserve">"corn.tif"</w:t>
       </w:r>
-      <w:r>
-        <w:rPr>
-          <w:rFonts w:ascii="Courier New" w:cs="Courier New" w:eastAsia="Courier New" w:hAnsi="Courier New"/>
-          <w:sz w:val="20"/>
-          <w:szCs w:val="20"/>
-          <w:rtl w:val="0"/>
-        </w:rPr>
-        <w:t xml:space="preserve">;</w:t>
-      </w:r>
-    </w:p>
-    <w:p>
-      <w:pPr>
-        <w:rPr>
-          <w:rFonts w:ascii="Courier New" w:cs="Courier New" w:eastAsia="Courier New" w:hAnsi="Courier New"/>
-          <w:sz w:val="20"/>
-          <w:szCs w:val="20"/>
-        </w:rPr>
-      </w:pPr>
-      <w:r>
-        <w:rPr>
-          <w:rFonts w:ascii="Courier New" w:cs="Courier New" w:eastAsia="Courier New" w:hAnsi="Courier New"/>
-          <w:sz w:val="20"/>
-          <w:szCs w:val="20"/>
-          <w:rtl w:val="0"/>
-        </w:rPr>
-        <w:t xml:space="preserve">outputVerilogFileName   = </w:t>
-      </w:r>
-      <w:r>
-        <w:rPr>
-          <w:rFonts w:ascii="Courier New" w:cs="Courier New" w:eastAsia="Courier New" w:hAnsi="Courier New"/>
-          <w:color w:val="9900ff"/>
-          <w:sz w:val="20"/>
-          <w:szCs w:val="20"/>
-          <w:rtl w:val="0"/>
-        </w:rPr>
-        <w:t xml:space="preserve">"cornBitmap.sv</w:t>
-      </w:r>
-      <w:r>
-        <w:rPr>
-          <w:rFonts w:ascii="Courier New" w:cs="Courier New" w:eastAsia="Courier New" w:hAnsi="Courier New"/>
-          <w:sz w:val="20"/>
-          <w:szCs w:val="20"/>
-          <w:rtl w:val="0"/>
-        </w:rPr>
-        <w:t xml:space="preserve">";</w:t>
+    </w:p>
+    <w:p>
+      <w:pPr>
+        <w:jc w:val="left"/>
+        <w:rPr>
+          <w:rFonts w:ascii="Courier New" w:cs="Courier New" w:eastAsia="Courier New" w:hAnsi="Courier New"/>
+          <w:sz w:val="20"/>
+          <w:szCs w:val="20"/>
+        </w:rPr>
+      </w:pPr>
+      <w:r>
+        <w:rPr>
+          <w:rFonts w:ascii="Courier New" w:cs="Courier New" w:eastAsia="Courier New" w:hAnsi="Courier New"/>
+          <w:sz w:val="20"/>
+          <w:szCs w:val="20"/>
+          <w:rtl w:val="0"/>
+        </w:rPr>
+        <w:t xml:space="preserve">"smileyBitMap.sv"</w:t>
+      </w:r>
+    </w:p>
+    <w:p>
+      <w:pPr>
+        <w:bidi w:val="1"/>
+        <w:jc w:val="left"/>
+        <w:rPr/>
+      </w:pPr>
+      <w:r>
+        <w:rPr>
+          <w:rtl w:val="0"/>
+        </w:rPr>
+      </w:r>
+    </w:p>
+    <w:p>
+      <w:pPr>
+        <w:bidi w:val="1"/>
+        <w:jc w:val="left"/>
+        <w:rPr/>
+      </w:pPr>
+      <w:r>
+        <w:rPr>
+          <w:rtl w:val="1"/>
+        </w:rPr>
+        <w:t xml:space="preserve">קובץ</w:t>
+      </w:r>
+      <w:r>
+        <w:rPr>
+          <w:rtl w:val="1"/>
+        </w:rPr>
+        <w:t xml:space="preserve"> </w:t>
+      </w:r>
+      <w:r>
+        <w:rPr>
+          <w:rtl w:val="1"/>
+        </w:rPr>
+        <w:t xml:space="preserve">טקסט</w:t>
+      </w:r>
+      <w:r>
+        <w:rPr>
+          <w:rtl w:val="1"/>
+        </w:rPr>
+        <w:t xml:space="preserve"> </w:t>
+      </w:r>
+      <w:r>
+        <w:rPr>
+          <w:rtl w:val="1"/>
+        </w:rPr>
+        <w:t xml:space="preserve">שני</w:t>
+      </w:r>
+      <w:r>
+        <w:rPr>
+          <w:rtl w:val="1"/>
+        </w:rPr>
+        <w:t xml:space="preserve"> </w:t>
+      </w:r>
+      <w:r>
+        <w:rPr>
+          <w:rtl w:val="1"/>
+        </w:rPr>
+        <w:t xml:space="preserve">נקרא</w:t>
+      </w:r>
+      <w:r>
+        <w:rPr>
+          <w:rtl w:val="1"/>
+        </w:rPr>
+        <w:t xml:space="preserve"> </w:t>
+      </w:r>
+      <w:r>
+        <w:rPr>
+          <w:rtl w:val="0"/>
+        </w:rPr>
+        <w:t xml:space="preserve">VerilogBitmapArrayTxtNumericInpus</w:t>
+      </w:r>
+      <w:r>
+        <w:rPr>
+          <w:rtl w:val="0"/>
+        </w:rPr>
+        <w:t xml:space="preserve">.</w:t>
+      </w:r>
+      <w:r>
+        <w:rPr>
+          <w:rtl w:val="0"/>
+        </w:rPr>
+        <w:t xml:space="preserve">txt</w:t>
+      </w:r>
+      <w:r>
+        <w:rPr>
+          <w:rtl w:val="1"/>
+        </w:rPr>
+        <w:t xml:space="preserve"> </w:t>
+      </w:r>
+      <w:r>
+        <w:rPr>
+          <w:rtl w:val="1"/>
+        </w:rPr>
+        <w:t xml:space="preserve">ומכיל</w:t>
+      </w:r>
+      <w:r>
+        <w:rPr>
+          <w:rtl w:val="1"/>
+        </w:rPr>
+        <w:t xml:space="preserve"> </w:t>
+      </w:r>
+      <w:r>
+        <w:rPr>
+          <w:rtl w:val="1"/>
+        </w:rPr>
+        <w:t xml:space="preserve">את</w:t>
+      </w:r>
+      <w:r>
+        <w:rPr>
+          <w:rtl w:val="1"/>
+        </w:rPr>
+        <w:t xml:space="preserve"> </w:t>
+      </w:r>
+      <w:r>
+        <w:rPr>
+          <w:rtl w:val="1"/>
+        </w:rPr>
+        <w:t xml:space="preserve">השדות</w:t>
+      </w:r>
+      <w:r>
+        <w:rPr>
+          <w:rtl w:val="1"/>
+        </w:rPr>
+        <w:t xml:space="preserve"> </w:t>
+      </w:r>
+      <w:r>
+        <w:rPr>
+          <w:rtl w:val="1"/>
+        </w:rPr>
+        <w:t xml:space="preserve">בסדר</w:t>
+      </w:r>
+      <w:r>
+        <w:rPr>
+          <w:rtl w:val="1"/>
+        </w:rPr>
+        <w:t xml:space="preserve"> </w:t>
+      </w:r>
+      <w:r>
+        <w:rPr>
+          <w:rtl w:val="1"/>
+        </w:rPr>
+        <w:t xml:space="preserve">הבא</w:t>
+      </w:r>
+      <w:r>
+        <w:rPr>
+          <w:rtl w:val="1"/>
+        </w:rPr>
+        <w:t xml:space="preserve">:</w:t>
+      </w:r>
+    </w:p>
+    <w:p>
+      <w:pPr>
+        <w:bidi w:val="1"/>
+        <w:jc w:val="left"/>
+        <w:rPr>
+          <w:rFonts w:ascii="Courier New" w:cs="Courier New" w:eastAsia="Courier New" w:hAnsi="Courier New"/>
+          <w:sz w:val="20"/>
+          <w:szCs w:val="20"/>
+        </w:rPr>
+      </w:pPr>
+      <w:r>
+        <w:rPr>
+          <w:rtl w:val="0"/>
+        </w:rPr>
+      </w:r>
+    </w:p>
+    <w:p>
+      <w:pPr>
+        <w:rPr>
+          <w:rFonts w:ascii="Courier New" w:cs="Courier New" w:eastAsia="Courier New" w:hAnsi="Courier New"/>
+          <w:sz w:val="20"/>
+          <w:szCs w:val="20"/>
+        </w:rPr>
+      </w:pPr>
+      <w:r>
+        <w:rPr>
+          <w:rtl w:val="0"/>
+        </w:rPr>
       </w:r>
     </w:p>
     <w:p>
@@ -4821,7 +5574,7 @@
           <w:szCs w:val="20"/>
           <w:rtl w:val="0"/>
         </w:rPr>
-        <w:t xml:space="preserve">sProcessing.sCrop.enable = true;</w:t>
+        <w:t xml:space="preserve">sProcessing.sCrop.enable = 1; </w:t>
       </w:r>
     </w:p>
     <w:p>
@@ -5003,24 +5756,6 @@
     </w:p>
     <w:p>
       <w:pPr>
-        <w:rPr>
-          <w:rFonts w:ascii="Courier New" w:cs="Courier New" w:eastAsia="Courier New" w:hAnsi="Courier New"/>
-          <w:sz w:val="20"/>
-          <w:szCs w:val="20"/>
-        </w:rPr>
-      </w:pPr>
-      <w:r>
-        <w:rPr>
-          <w:rFonts w:ascii="Courier New" w:cs="Courier New" w:eastAsia="Courier New" w:hAnsi="Courier New"/>
-          <w:sz w:val="20"/>
-          <w:szCs w:val="20"/>
-          <w:rtl w:val="0"/>
-        </w:rPr>
-        <w:t xml:space="preserve">VerilogBitmapArray(inputImageFileName,outputVerilogFileName,sProcessing)</w:t>
-      </w:r>
-    </w:p>
-    <w:p>
-      <w:pPr>
         <w:bidi w:val="1"/>
         <w:rPr/>
       </w:pPr>
@@ -5028,6 +5763,125 @@
         <w:rPr>
           <w:rtl w:val="0"/>
         </w:rPr>
+      </w:r>
+    </w:p>
+    <w:p>
+      <w:pPr>
+        <w:bidi w:val="1"/>
+        <w:rPr/>
+      </w:pPr>
+      <w:r>
+        <w:rPr>
+          <w:rtl w:val="1"/>
+        </w:rPr>
+        <w:t xml:space="preserve">תוכן</w:t>
+      </w:r>
+      <w:r>
+        <w:rPr>
+          <w:rtl w:val="1"/>
+        </w:rPr>
+        <w:t xml:space="preserve"> </w:t>
+      </w:r>
+      <w:r>
+        <w:rPr>
+          <w:rtl w:val="1"/>
+        </w:rPr>
+        <w:t xml:space="preserve">קובץ</w:t>
+      </w:r>
+      <w:r>
+        <w:rPr>
+          <w:rtl w:val="1"/>
+        </w:rPr>
+        <w:t xml:space="preserve"> </w:t>
+      </w:r>
+      <w:r>
+        <w:rPr>
+          <w:rtl w:val="1"/>
+        </w:rPr>
+        <w:t xml:space="preserve">לדוגמא</w:t>
+      </w:r>
+      <w:r>
+        <w:rPr>
+          <w:rtl w:val="1"/>
+        </w:rPr>
+        <w:t xml:space="preserve">:</w:t>
+      </w:r>
+    </w:p>
+    <w:p>
+      <w:pPr>
+        <w:rPr/>
+      </w:pPr>
+      <w:r>
+        <w:rPr>
+          <w:rtl w:val="0"/>
+        </w:rPr>
+        <w:t xml:space="preserve">1</w:t>
+      </w:r>
+    </w:p>
+    <w:p>
+      <w:pPr>
+        <w:rPr/>
+      </w:pPr>
+      <w:r>
+        <w:rPr>
+          <w:rtl w:val="0"/>
+        </w:rPr>
+        <w:t xml:space="preserve">1</w:t>
+      </w:r>
+    </w:p>
+    <w:p>
+      <w:pPr>
+        <w:rPr/>
+      </w:pPr>
+      <w:r>
+        <w:rPr>
+          <w:rtl w:val="0"/>
+        </w:rPr>
+        <w:t xml:space="preserve">[25,25]</w:t>
+      </w:r>
+    </w:p>
+    <w:p>
+      <w:pPr>
+        <w:rPr/>
+      </w:pPr>
+      <w:r>
+        <w:rPr>
+          <w:rtl w:val="0"/>
+        </w:rPr>
+        <w:t xml:space="preserve">[50,45]</w:t>
+      </w:r>
+    </w:p>
+    <w:p>
+      <w:pPr>
+        <w:rPr/>
+      </w:pPr>
+      <w:r>
+        <w:rPr>
+          <w:rtl w:val="0"/>
+        </w:rPr>
+        <w:t xml:space="preserve">1</w:t>
+      </w:r>
+    </w:p>
+    <w:p>
+      <w:pPr>
+        <w:rPr/>
+      </w:pPr>
+      <w:r>
+        <w:rPr>
+          <w:rtl w:val="0"/>
+        </w:rPr>
+        <w:t xml:space="preserve">[32,16]</w:t>
+      </w:r>
+    </w:p>
+    <w:p>
+      <w:pPr>
+        <w:rPr/>
+      </w:pPr>
+      <w:r>
+        <w:rPr>
+          <w:rtl w:val="0"/>
+        </w:rPr>
+        <w:t xml:space="preserve">4</w:t>
       </w:r>
     </w:p>
     <w:p>
@@ -5036,8 +5890,8 @@
         <w:bidi w:val="1"/>
         <w:rPr/>
       </w:pPr>
-      <w:bookmarkStart w:colFirst="0" w:colLast="0" w:name="_fwk8lq5moqyl" w:id="6"/>
-      <w:bookmarkEnd w:id="6"/>
+      <w:bookmarkStart w:colFirst="0" w:colLast="0" w:name="_fwk8lq5moqyl" w:id="7"/>
+      <w:bookmarkEnd w:id="7"/>
       <w:r>
         <w:rPr>
           <w:rtl w:val="1"/>
@@ -8964,8 +9818,8 @@
         <w:bidi w:val="1"/>
         <w:rPr/>
       </w:pPr>
-      <w:bookmarkStart w:colFirst="0" w:colLast="0" w:name="_6d8rngxt8blj" w:id="7"/>
-      <w:bookmarkEnd w:id="7"/>
+      <w:bookmarkStart w:colFirst="0" w:colLast="0" w:name="_6d8rngxt8blj" w:id="8"/>
+      <w:bookmarkEnd w:id="8"/>
       <w:r>
         <w:rPr>
           <w:rtl w:val="1"/>
@@ -9015,8 +9869,8 @@
         <w:bidi w:val="1"/>
         <w:rPr/>
       </w:pPr>
-      <w:bookmarkStart w:colFirst="0" w:colLast="0" w:name="_tzhrd3ra1qng" w:id="8"/>
-      <w:bookmarkEnd w:id="8"/>
+      <w:bookmarkStart w:colFirst="0" w:colLast="0" w:name="_tzhrd3ra1qng" w:id="9"/>
+      <w:bookmarkEnd w:id="9"/>
       <w:r>
         <w:rPr>
           <w:rtl w:val="1"/>
@@ -9440,8 +10294,8 @@
         <w:bidi w:val="1"/>
         <w:rPr/>
       </w:pPr>
-      <w:bookmarkStart w:colFirst="0" w:colLast="0" w:name="_xf080y8ee91k" w:id="9"/>
-      <w:bookmarkEnd w:id="9"/>
+      <w:bookmarkStart w:colFirst="0" w:colLast="0" w:name="_xf080y8ee91k" w:id="10"/>
+      <w:bookmarkEnd w:id="10"/>
       <w:r>
         <w:rPr>
           <w:rtl w:val="1"/>
@@ -9676,8 +10530,8 @@
         <w:bidi w:val="1"/>
         <w:rPr/>
       </w:pPr>
-      <w:bookmarkStart w:colFirst="0" w:colLast="0" w:name="_g1yotyyfbv47" w:id="10"/>
-      <w:bookmarkEnd w:id="10"/>
+      <w:bookmarkStart w:colFirst="0" w:colLast="0" w:name="_g1yotyyfbv47" w:id="11"/>
+      <w:bookmarkEnd w:id="11"/>
       <w:r>
         <w:rPr>
           <w:rtl w:val="1"/>
@@ -10085,8 +10939,8 @@
         <w:bidi w:val="1"/>
         <w:rPr/>
       </w:pPr>
-      <w:bookmarkStart w:colFirst="0" w:colLast="0" w:name="_c2d0u5iv0vus" w:id="11"/>
-      <w:bookmarkEnd w:id="11"/>
+      <w:bookmarkStart w:colFirst="0" w:colLast="0" w:name="_c2d0u5iv0vus" w:id="12"/>
+      <w:bookmarkEnd w:id="12"/>
       <w:r>
         <w:br w:type="page"/>
       </w:r>
@@ -10102,8 +10956,8 @@
         <w:bidi w:val="1"/>
         <w:rPr/>
       </w:pPr>
-      <w:bookmarkStart w:colFirst="0" w:colLast="0" w:name="_n0xaha7d0mha" w:id="12"/>
-      <w:bookmarkEnd w:id="12"/>
+      <w:bookmarkStart w:colFirst="0" w:colLast="0" w:name="_n0xaha7d0mha" w:id="13"/>
+      <w:bookmarkEnd w:id="13"/>
       <w:r>
         <w:rPr>
           <w:rtl w:val="1"/>
@@ -10501,12 +11355,12 @@
           <wp:inline distB="114300" distT="114300" distL="114300" distR="114300">
             <wp:extent cx="3998361" cy="3005138"/>
             <wp:effectExtent b="0" l="0" r="0" t="0"/>
-            <wp:docPr id="1" name="image6.png"/>
+            <wp:docPr id="1" name="image1.png"/>
             <a:graphic>
               <a:graphicData uri="http://schemas.openxmlformats.org/drawingml/2006/picture">
                 <pic:pic>
                   <pic:nvPicPr>
-                    <pic:cNvPr id="0" name="image6.png"/>
+                    <pic:cNvPr id="0" name="image1.png"/>
                     <pic:cNvPicPr preferRelativeResize="0"/>
                   </pic:nvPicPr>
                   <pic:blipFill>
@@ -10576,8 +11430,8 @@
         <w:bidi w:val="1"/>
         <w:rPr/>
       </w:pPr>
-      <w:bookmarkStart w:colFirst="0" w:colLast="0" w:name="_7f395etl9b2u" w:id="13"/>
-      <w:bookmarkEnd w:id="13"/>
+      <w:bookmarkStart w:colFirst="0" w:colLast="0" w:name="_7f395etl9b2u" w:id="14"/>
+      <w:bookmarkEnd w:id="14"/>
       <w:r>
         <w:rPr>
           <w:rtl w:val="1"/>
@@ -10627,8 +11481,8 @@
         <w:bidi w:val="1"/>
         <w:rPr/>
       </w:pPr>
-      <w:bookmarkStart w:colFirst="0" w:colLast="0" w:name="_atbk9hugo7j4" w:id="14"/>
-      <w:bookmarkEnd w:id="14"/>
+      <w:bookmarkStart w:colFirst="0" w:colLast="0" w:name="_atbk9hugo7j4" w:id="15"/>
+      <w:bookmarkEnd w:id="15"/>
       <w:r>
         <w:rPr>
           <w:rtl w:val="1"/>
@@ -13263,8 +14117,8 @@
         <w:bidi w:val="1"/>
         <w:rPr/>
       </w:pPr>
-      <w:bookmarkStart w:colFirst="0" w:colLast="0" w:name="_ld44senqu4n7" w:id="15"/>
-      <w:bookmarkEnd w:id="15"/>
+      <w:bookmarkStart w:colFirst="0" w:colLast="0" w:name="_ld44senqu4n7" w:id="16"/>
+      <w:bookmarkEnd w:id="16"/>
       <w:r>
         <w:rPr>
           <w:rtl w:val="1"/>
@@ -15504,8 +16358,8 @@
         <w:bidi w:val="1"/>
         <w:rPr/>
       </w:pPr>
-      <w:bookmarkStart w:colFirst="0" w:colLast="0" w:name="_u2hxkw1ltndj" w:id="16"/>
-      <w:bookmarkEnd w:id="16"/>
+      <w:bookmarkStart w:colFirst="0" w:colLast="0" w:name="_u2hxkw1ltndj" w:id="17"/>
+      <w:bookmarkEnd w:id="17"/>
       <w:r>
         <w:rPr>
           <w:rtl w:val="1"/>
@@ -15908,8 +16762,8 @@
         <w:bidi w:val="1"/>
         <w:rPr/>
       </w:pPr>
-      <w:bookmarkStart w:colFirst="0" w:colLast="0" w:name="_bdxuqab9ru8b" w:id="17"/>
-      <w:bookmarkEnd w:id="17"/>
+      <w:bookmarkStart w:colFirst="0" w:colLast="0" w:name="_bdxuqab9ru8b" w:id="18"/>
+      <w:bookmarkEnd w:id="18"/>
       <w:r>
         <w:br w:type="page"/>
       </w:r>
@@ -15925,8 +16779,8 @@
         <w:bidi w:val="1"/>
         <w:rPr/>
       </w:pPr>
-      <w:bookmarkStart w:colFirst="0" w:colLast="0" w:name="_ghmpg3bp6joa" w:id="18"/>
-      <w:bookmarkEnd w:id="18"/>
+      <w:bookmarkStart w:colFirst="0" w:colLast="0" w:name="_ghmpg3bp6joa" w:id="19"/>
+      <w:bookmarkEnd w:id="19"/>
       <w:r>
         <w:rPr>
           <w:rtl w:val="1"/>
@@ -15958,12 +16812,12 @@
             <wp:extent cx="1789235" cy="1938338"/>
             <wp:effectExtent b="0" l="0" r="0" t="0"/>
             <wp:wrapSquare wrapText="bothSides" distB="114300" distT="114300" distL="114300" distR="114300"/>
-            <wp:docPr id="6" name="image4.png"/>
+            <wp:docPr id="5" name="image3.png"/>
             <a:graphic>
               <a:graphicData uri="http://schemas.openxmlformats.org/drawingml/2006/picture">
                 <pic:pic>
                   <pic:nvPicPr>
-                    <pic:cNvPr id="0" name="image4.png"/>
+                    <pic:cNvPr id="0" name="image3.png"/>
                     <pic:cNvPicPr preferRelativeResize="0"/>
                   </pic:nvPicPr>
                   <pic:blipFill>
@@ -16608,34 +17462,133 @@
     </w:p>
     <w:p>
       <w:pPr>
-        <w:rPr>
-          <w:rFonts w:ascii="Courier New" w:cs="Courier New" w:eastAsia="Courier New" w:hAnsi="Courier New"/>
-          <w:sz w:val="20"/>
-          <w:szCs w:val="20"/>
-        </w:rPr>
-      </w:pPr>
-      <w:r>
-        <w:rPr>
-          <w:rtl w:val="0"/>
-        </w:rPr>
-      </w:r>
-    </w:p>
-    <w:p>
-      <w:pPr>
-        <w:rPr>
-          <w:rFonts w:ascii="Courier New" w:cs="Courier New" w:eastAsia="Courier New" w:hAnsi="Courier New"/>
-          <w:sz w:val="20"/>
-          <w:szCs w:val="20"/>
-        </w:rPr>
-      </w:pPr>
-      <w:r>
-        <w:rPr>
-          <w:rFonts w:ascii="Courier New" w:cs="Courier New" w:eastAsia="Courier New" w:hAnsi="Courier New"/>
-          <w:sz w:val="20"/>
-          <w:szCs w:val="20"/>
-          <w:rtl w:val="0"/>
-        </w:rPr>
-        <w:t xml:space="preserve">VerilogBitmapArray(inputImageFileName,outputVerilogFileName,sProcessing)</w:t>
+        <w:bidi w:val="1"/>
+        <w:rPr/>
+      </w:pPr>
+      <w:r>
+        <w:rPr>
+          <w:rtl w:val="0"/>
+        </w:rPr>
+      </w:r>
+    </w:p>
+    <w:p>
+      <w:pPr>
+        <w:bidi w:val="1"/>
+        <w:rPr/>
+      </w:pPr>
+      <w:r>
+        <w:rPr>
+          <w:rtl w:val="1"/>
+        </w:rPr>
+        <w:t xml:space="preserve">הרצת</w:t>
+      </w:r>
+      <w:r>
+        <w:rPr>
+          <w:rtl w:val="1"/>
+        </w:rPr>
+        <w:t xml:space="preserve"> </w:t>
+      </w:r>
+      <w:r>
+        <w:rPr>
+          <w:rtl w:val="1"/>
+        </w:rPr>
+        <w:t xml:space="preserve">הפונקציה</w:t>
+      </w:r>
+      <w:r>
+        <w:rPr>
+          <w:rtl w:val="1"/>
+        </w:rPr>
+        <w:t xml:space="preserve"> </w:t>
+      </w:r>
+      <w:r>
+        <w:rPr>
+          <w:rtl w:val="1"/>
+        </w:rPr>
+        <w:t xml:space="preserve">ע</w:t>
+      </w:r>
+      <w:r>
+        <w:rPr>
+          <w:rtl w:val="1"/>
+        </w:rPr>
+        <w:t xml:space="preserve">"</w:t>
+      </w:r>
+      <w:r>
+        <w:rPr>
+          <w:rtl w:val="1"/>
+        </w:rPr>
+        <w:t xml:space="preserve">י</w:t>
+      </w:r>
+      <w:r>
+        <w:rPr>
+          <w:rtl w:val="1"/>
+        </w:rPr>
+        <w:t xml:space="preserve"> </w:t>
+      </w:r>
+      <w:r>
+        <w:rPr>
+          <w:rtl w:val="0"/>
+        </w:rPr>
+        <w:t xml:space="preserve">double</w:t>
+      </w:r>
+      <w:r>
+        <w:rPr>
+          <w:rtl w:val="0"/>
+        </w:rPr>
+        <w:t xml:space="preserve"> </w:t>
+      </w:r>
+      <w:r>
+        <w:rPr>
+          <w:rtl w:val="0"/>
+        </w:rPr>
+        <w:t xml:space="preserve">click</w:t>
+      </w:r>
+      <w:r>
+        <w:rPr>
+          <w:rtl w:val="1"/>
+        </w:rPr>
+        <w:t xml:space="preserve"> </w:t>
+      </w:r>
+      <w:r>
+        <w:rPr>
+          <w:rtl w:val="1"/>
+        </w:rPr>
+        <w:t xml:space="preserve">על</w:t>
+      </w:r>
+      <w:r>
+        <w:rPr>
+          <w:rtl w:val="1"/>
+        </w:rPr>
+        <w:t xml:space="preserve"> </w:t>
+      </w:r>
+      <w:r>
+        <w:rPr>
+          <w:rtl w:val="1"/>
+        </w:rPr>
+        <w:t xml:space="preserve">הקובץ</w:t>
+      </w:r>
+      <w:r>
+        <w:rPr>
+          <w:rtl w:val="1"/>
+        </w:rPr>
+        <w:t xml:space="preserve">:</w:t>
+      </w:r>
+    </w:p>
+    <w:p>
+      <w:pPr>
+        <w:rPr>
+          <w:rFonts w:ascii="Courier New" w:cs="Courier New" w:eastAsia="Courier New" w:hAnsi="Courier New"/>
+          <w:sz w:val="20"/>
+          <w:szCs w:val="20"/>
+        </w:rPr>
+      </w:pPr>
+      <w:r>
+        <w:rPr>
+          <w:rFonts w:ascii="Courier New" w:cs="Courier New" w:eastAsia="Courier New" w:hAnsi="Courier New"/>
+          <w:sz w:val="20"/>
+          <w:szCs w:val="20"/>
+          <w:rtl w:val="0"/>
+        </w:rPr>
+        <w:t xml:space="preserve">VerilogBitmapArray</w:t>
       </w:r>
     </w:p>
     <w:p>
@@ -16789,12 +17742,12 @@
           <wp:inline distB="114300" distT="114300" distL="114300" distR="114300">
             <wp:extent cx="4425950" cy="3319463"/>
             <wp:effectExtent b="0" l="0" r="0" t="0"/>
-            <wp:docPr id="5" name="image3.png"/>
+            <wp:docPr id="4" name="image4.png"/>
             <a:graphic>
               <a:graphicData uri="http://schemas.openxmlformats.org/drawingml/2006/picture">
                 <pic:pic>
                   <pic:nvPicPr>
-                    <pic:cNvPr id="0" name="image3.png"/>
+                    <pic:cNvPr id="0" name="image4.png"/>
                     <pic:cNvPicPr preferRelativeResize="0"/>
                   </pic:nvPicPr>
                   <pic:blipFill>
@@ -16835,7 +17788,7 @@
           <wp:inline distB="114300" distT="114300" distL="114300" distR="114300">
             <wp:extent cx="4387850" cy="3290888"/>
             <wp:effectExtent b="0" l="0" r="0" t="0"/>
-            <wp:docPr id="4" name="image5.png"/>
+            <wp:docPr id="3" name="image5.png"/>
             <a:graphic>
               <a:graphicData uri="http://schemas.openxmlformats.org/drawingml/2006/picture">
                 <pic:pic>
@@ -16888,8 +17841,8 @@
         <w:bidi w:val="1"/>
         <w:rPr/>
       </w:pPr>
-      <w:bookmarkStart w:colFirst="0" w:colLast="0" w:name="_y701nibrl7r8" w:id="19"/>
-      <w:bookmarkEnd w:id="19"/>
+      <w:bookmarkStart w:colFirst="0" w:colLast="0" w:name="_y701nibrl7r8" w:id="20"/>
+      <w:bookmarkEnd w:id="20"/>
       <w:r>
         <w:br w:type="page"/>
       </w:r>
@@ -16905,8 +17858,8 @@
         <w:bidi w:val="1"/>
         <w:rPr/>
       </w:pPr>
-      <w:bookmarkStart w:colFirst="0" w:colLast="0" w:name="_t6edyvl5uzlh" w:id="20"/>
-      <w:bookmarkEnd w:id="20"/>
+      <w:bookmarkStart w:colFirst="0" w:colLast="0" w:name="_t6edyvl5uzlh" w:id="21"/>
+      <w:bookmarkEnd w:id="21"/>
       <w:r>
         <w:rPr>
           <w:rtl w:val="1"/>
@@ -16966,7 +17919,7 @@
         <w:rPr>
           <w:rtl w:val="0"/>
         </w:rPr>
-        <w:t xml:space="preserve">m</w:t>
+        <w:t xml:space="preserve">exe</w:t>
       </w:r>
     </w:p>
     <w:p>
@@ -17223,41 +18176,6 @@
         <w:jc w:val="right"/>
         <w:rPr/>
       </w:pPr>
-      <w:r>
-        <w:rPr/>
-        <w:drawing>
-          <wp:inline distB="114300" distT="114300" distL="114300" distR="114300">
-            <wp:extent cx="5015675" cy="3328988"/>
-            <wp:effectExtent b="0" l="0" r="0" t="0"/>
-            <wp:docPr id="3" name="image1.png"/>
-            <a:graphic>
-              <a:graphicData uri="http://schemas.openxmlformats.org/drawingml/2006/picture">
-                <pic:pic>
-                  <pic:nvPicPr>
-                    <pic:cNvPr id="0" name="image1.png"/>
-                    <pic:cNvPicPr preferRelativeResize="0"/>
-                  </pic:nvPicPr>
-                  <pic:blipFill>
-                    <a:blip r:embed="rId11"/>
-                    <a:srcRect b="62962" l="0" r="81891" t="15669"/>
-                    <a:stretch>
-                      <a:fillRect/>
-                    </a:stretch>
-                  </pic:blipFill>
-                  <pic:spPr>
-                    <a:xfrm>
-                      <a:off x="0" y="0"/>
-                      <a:ext cx="5015675" cy="3328988"/>
-                    </a:xfrm>
-                    <a:prstGeom prst="rect"/>
-                    <a:ln/>
-                  </pic:spPr>
-                </pic:pic>
-              </a:graphicData>
-            </a:graphic>
-          </wp:inline>
-        </w:drawing>
-      </w:r>
       <w:r>
         <w:rPr>
           <w:rtl w:val="0"/>

</xml_diff>